<commit_message>
add MPOA front-end and back-end
</commit_message>
<xml_diff>
--- a/src/docx-templates/TX_DPOA_Template.docx
+++ b/src/docx-templates/TX_DPOA_Template.docx
@@ -57,13 +57,8 @@
         <w:pStyle w:val="TextHeading3"/>
       </w:pPr>
       <w:r>
-        <w:t xml:space="preserve">(1)  you die or revoke the power of </w:t>
-      </w:r>
-      <w:proofErr w:type="gramStart"/>
-      <w:r>
-        <w:t>attorney;</w:t>
-      </w:r>
-      <w:proofErr w:type="gramEnd"/>
+        <w:t>(1)  you die or revoke the power of attorney;</w:t>
+      </w:r>
     </w:p>
     <w:p>
       <w:pPr>
@@ -103,53 +98,21 @@
           <w:b/>
           <w:bCs/>
         </w:rPr>
-        <w:t>{</w:t>
-      </w:r>
-      <w:proofErr w:type="spellStart"/>
+        <w:t>{clientName}</w:t>
+      </w:r>
       <w:r>
         <w:rPr>
           <w:b/>
           <w:bCs/>
         </w:rPr>
-        <w:t>clientName</w:t>
-      </w:r>
-      <w:proofErr w:type="spellEnd"/>
+        <w:t xml:space="preserve">, </w:t>
+      </w:r>
       <w:r>
         <w:rPr>
           <w:b/>
           <w:bCs/>
         </w:rPr>
-        <w:t>}</w:t>
-      </w:r>
-      <w:r>
-        <w:rPr>
-          <w:b/>
-          <w:bCs/>
-        </w:rPr>
-        <w:t xml:space="preserve">, </w:t>
-      </w:r>
-      <w:r>
-        <w:rPr>
-          <w:b/>
-          <w:bCs/>
-        </w:rPr>
-        <w:t>{</w:t>
-      </w:r>
-      <w:proofErr w:type="spellStart"/>
-      <w:r>
-        <w:rPr>
-          <w:b/>
-          <w:bCs/>
-        </w:rPr>
-        <w:t>clientAddress</w:t>
-      </w:r>
-      <w:proofErr w:type="spellEnd"/>
-      <w:r>
-        <w:rPr>
-          <w:b/>
-          <w:bCs/>
-        </w:rPr>
-        <w:t>}</w:t>
+        <w:t>{clientAddress}</w:t>
       </w:r>
       <w:r>
         <w:rPr>
@@ -178,16 +141,11 @@
       <w:r>
         <w:t>{</w:t>
       </w:r>
-      <w:proofErr w:type="spellStart"/>
       <w:r>
         <w:t>dpoaP</w:t>
       </w:r>
       <w:r>
-        <w:t>rimaryAgentName</w:t>
-      </w:r>
-      <w:proofErr w:type="spellEnd"/>
-      <w:r>
-        <w:t>}</w:t>
+        <w:t>rimaryAgentName}</w:t>
       </w:r>
       <w:r>
         <w:t xml:space="preserve">, </w:t>
@@ -195,30 +153,17 @@
       <w:r>
         <w:t>{</w:t>
       </w:r>
-      <w:proofErr w:type="spellStart"/>
       <w:r>
         <w:t>dpoaP</w:t>
       </w:r>
       <w:r>
-        <w:t>rimaryAgentAddress</w:t>
-      </w:r>
-      <w:proofErr w:type="spellEnd"/>
-      <w:r>
-        <w:t>}</w:t>
+        <w:t>rimaryAgentAddress}</w:t>
       </w:r>
       <w:r>
         <w:t>,</w:t>
       </w:r>
       <w:r>
-        <w:t xml:space="preserve"> as my agent to act for me in any lawful way with respect to </w:t>
-      </w:r>
-      <w:proofErr w:type="gramStart"/>
-      <w:r>
-        <w:t>all of</w:t>
-      </w:r>
-      <w:proofErr w:type="gramEnd"/>
-      <w:r>
-        <w:t xml:space="preserve"> the following powers that I have initialed below. (YOU MAY APPOINT CO-AGENTS. UNLESS YOU PROVIDE OTHERWISE, CO-AGENTS MAY ACT INDEPENDENTLY.)</w:t>
+        <w:t xml:space="preserve"> as my agent to act for me in any lawful way with respect to all of the following powers that I have initialed below. (YOU MAY APPOINT CO-AGENTS. UNLESS YOU PROVIDE OTHERWISE, CO-AGENTS MAY ACT INDEPENDENTLY.)</w:t>
       </w:r>
     </w:p>
     <w:p>
@@ -265,13 +210,8 @@
       </w:r>
       <w:r>
         <w:tab/>
-        <w:t xml:space="preserve">Real property </w:t>
-      </w:r>
-      <w:proofErr w:type="gramStart"/>
-      <w:r>
-        <w:t>transactions;</w:t>
-      </w:r>
-      <w:proofErr w:type="gramEnd"/>
+        <w:t>Real property transactions;</w:t>
+      </w:r>
     </w:p>
     <w:p>
       <w:pPr>
@@ -293,13 +233,8 @@
       </w:r>
       <w:r>
         <w:tab/>
-        <w:t xml:space="preserve">Tangible personal property </w:t>
-      </w:r>
-      <w:proofErr w:type="gramStart"/>
-      <w:r>
-        <w:t>transactions;</w:t>
-      </w:r>
-      <w:proofErr w:type="gramEnd"/>
+        <w:t>Tangible personal property transactions;</w:t>
+      </w:r>
     </w:p>
     <w:p>
       <w:pPr>
@@ -321,13 +256,8 @@
       </w:r>
       <w:r>
         <w:tab/>
-        <w:t xml:space="preserve">Stock and bond </w:t>
-      </w:r>
-      <w:proofErr w:type="gramStart"/>
-      <w:r>
-        <w:t>transactions;</w:t>
-      </w:r>
-      <w:proofErr w:type="gramEnd"/>
+        <w:t>Stock and bond transactions;</w:t>
+      </w:r>
     </w:p>
     <w:p>
       <w:pPr>
@@ -349,13 +279,8 @@
       </w:r>
       <w:r>
         <w:tab/>
-        <w:t xml:space="preserve">Commodity and option </w:t>
-      </w:r>
-      <w:proofErr w:type="gramStart"/>
-      <w:r>
-        <w:t>transactions;</w:t>
-      </w:r>
-      <w:proofErr w:type="gramEnd"/>
+        <w:t>Commodity and option transactions;</w:t>
+      </w:r>
     </w:p>
     <w:p>
       <w:pPr>
@@ -377,13 +302,8 @@
       </w:r>
       <w:r>
         <w:tab/>
-        <w:t xml:space="preserve">Banking and other financial institution </w:t>
-      </w:r>
-      <w:proofErr w:type="gramStart"/>
-      <w:r>
-        <w:t>transactions;</w:t>
-      </w:r>
-      <w:proofErr w:type="gramEnd"/>
+        <w:t>Banking and other financial institution transactions;</w:t>
+      </w:r>
     </w:p>
     <w:p>
       <w:pPr>
@@ -405,13 +325,8 @@
       </w:r>
       <w:r>
         <w:tab/>
-        <w:t xml:space="preserve">Business operating </w:t>
-      </w:r>
-      <w:proofErr w:type="gramStart"/>
-      <w:r>
-        <w:t>transactions;</w:t>
-      </w:r>
-      <w:proofErr w:type="gramEnd"/>
+        <w:t>Business operating transactions;</w:t>
+      </w:r>
     </w:p>
     <w:p>
       <w:pPr>
@@ -433,13 +348,8 @@
       </w:r>
       <w:r>
         <w:tab/>
-        <w:t xml:space="preserve">Insurance and annuity </w:t>
-      </w:r>
-      <w:proofErr w:type="gramStart"/>
-      <w:r>
-        <w:t>transactions;</w:t>
-      </w:r>
-      <w:proofErr w:type="gramEnd"/>
+        <w:t>Insurance and annuity transactions;</w:t>
+      </w:r>
     </w:p>
     <w:p>
       <w:pPr>
@@ -462,13 +372,8 @@
       </w:r>
       <w:r>
         <w:tab/>
-        <w:t xml:space="preserve">Estate, trust, and other beneficiary </w:t>
-      </w:r>
-      <w:proofErr w:type="gramStart"/>
-      <w:r>
-        <w:t>transactions;</w:t>
-      </w:r>
-      <w:proofErr w:type="gramEnd"/>
+        <w:t>Estate, trust, and other beneficiary transactions;</w:t>
+      </w:r>
     </w:p>
     <w:p>
       <w:pPr>
@@ -490,13 +395,8 @@
       </w:r>
       <w:r>
         <w:tab/>
-        <w:t xml:space="preserve">Claims and </w:t>
-      </w:r>
-      <w:proofErr w:type="gramStart"/>
-      <w:r>
-        <w:t>litigation;</w:t>
-      </w:r>
-      <w:proofErr w:type="gramEnd"/>
+        <w:t>Claims and litigation;</w:t>
+      </w:r>
     </w:p>
     <w:p>
       <w:pPr>
@@ -518,13 +418,8 @@
       </w:r>
       <w:r>
         <w:tab/>
-        <w:t xml:space="preserve">Personal and family </w:t>
-      </w:r>
-      <w:proofErr w:type="gramStart"/>
-      <w:r>
-        <w:t>maintenance;</w:t>
-      </w:r>
-      <w:proofErr w:type="gramEnd"/>
+        <w:t>Personal and family maintenance;</w:t>
+      </w:r>
     </w:p>
     <w:p>
       <w:pPr>
@@ -546,13 +441,8 @@
       </w:r>
       <w:r>
         <w:tab/>
-        <w:t xml:space="preserve">Benefits from social security, Medicare, Medicaid, or other governmental programs or civil or military </w:t>
-      </w:r>
-      <w:proofErr w:type="gramStart"/>
-      <w:r>
-        <w:t>service;</w:t>
-      </w:r>
-      <w:proofErr w:type="gramEnd"/>
+        <w:t>Benefits from social security, Medicare, Medicaid, or other governmental programs or civil or military service;</w:t>
+      </w:r>
     </w:p>
     <w:p>
       <w:pPr>
@@ -574,13 +464,8 @@
       </w:r>
       <w:r>
         <w:tab/>
-        <w:t xml:space="preserve">Retirement plan </w:t>
-      </w:r>
-      <w:proofErr w:type="gramStart"/>
-      <w:r>
-        <w:t>transactions;</w:t>
-      </w:r>
-      <w:proofErr w:type="gramEnd"/>
+        <w:t>Retirement plan transactions;</w:t>
+      </w:r>
     </w:p>
     <w:p>
       <w:pPr>
@@ -648,15 +533,7 @@
       </w:r>
       <w:r>
         <w:tab/>
-        <w:t xml:space="preserve">ALL OF THE POWERS LISTED IN (A) THROUGH (N).  YOU DO NOT HAVE TO INITIAL THE LINE IN FRONT OF ANY OTHER POWER IF </w:t>
-      </w:r>
-      <w:proofErr w:type="gramStart"/>
-      <w:r>
-        <w:t>YOU</w:t>
-      </w:r>
-      <w:proofErr w:type="gramEnd"/>
-      <w:r>
-        <w:t xml:space="preserve"> INITIAL LINE (O).</w:t>
+        <w:t>ALL OF THE POWERS LISTED IN (A) THROUGH (N).  YOU DO NOT HAVE TO INITIAL THE LINE IN FRONT OF ANY OTHER POWER IF YOU INITIAL LINE (O).</w:t>
       </w:r>
     </w:p>
     <w:p>
@@ -796,25 +673,7 @@
           <w:sz w:val="24"/>
           <w:szCs w:val="24"/>
         </w:rPr>
-        <w:t xml:space="preserve">My co-agents may act for me only if </w:t>
-      </w:r>
-      <w:proofErr w:type="gramStart"/>
-      <w:r>
-        <w:rPr>
-          <w:rStyle w:val="CommentTextChar"/>
-          <w:sz w:val="24"/>
-          <w:szCs w:val="24"/>
-        </w:rPr>
-        <w:t>a majority of</w:t>
-      </w:r>
-      <w:proofErr w:type="gramEnd"/>
-      <w:r>
-        <w:rPr>
-          <w:rStyle w:val="CommentTextChar"/>
-          <w:sz w:val="24"/>
-          <w:szCs w:val="24"/>
-        </w:rPr>
-        <w:t xml:space="preserve"> the co-agents act jointly.</w:t>
+        <w:t>My co-agents may act for me only if a majority of the co-agents act jointly.</w:t>
       </w:r>
     </w:p>
     <w:p>
@@ -886,15 +745,7 @@
         <w:tab/>
       </w:r>
       <w:r>
-        <w:t xml:space="preserve">Create, amend, revoke, or terminate an inter </w:t>
-      </w:r>
-      <w:proofErr w:type="spellStart"/>
-      <w:r>
-        <w:t>vivos</w:t>
-      </w:r>
-      <w:proofErr w:type="spellEnd"/>
-      <w:r>
-        <w:t xml:space="preserve"> trust</w:t>
+        <w:t>Create, amend, revoke, or terminate an inter vivos trust</w:t>
       </w:r>
     </w:p>
     <w:p>
@@ -991,15 +842,7 @@
         <w:tab/>
       </w:r>
       <w:r>
-        <w:t>(</w:t>
-      </w:r>
-      <w:proofErr w:type="gramStart"/>
-      <w:r>
-        <w:t>A)  This</w:t>
-      </w:r>
-      <w:proofErr w:type="gramEnd"/>
-      <w:r>
-        <w:t xml:space="preserve"> power of attorney is not affected by my subsequent disability or incapacity</w:t>
+        <w:t>(A)  This power of attorney is not affected by my subsequent disability or incapacity</w:t>
       </w:r>
       <w:r>
         <w:t xml:space="preserve"> (immediate)</w:t>
@@ -1027,21 +870,7 @@
         <w:rPr>
           <w:strike/>
         </w:rPr>
-        <w:t>(</w:t>
-      </w:r>
-      <w:proofErr w:type="gramStart"/>
-      <w:r>
-        <w:rPr>
-          <w:strike/>
-        </w:rPr>
-        <w:t>B)  This</w:t>
-      </w:r>
-      <w:proofErr w:type="gramEnd"/>
-      <w:r>
-        <w:rPr>
-          <w:strike/>
-        </w:rPr>
-        <w:t xml:space="preserve"> power of attorney becomes effective upon my disability or incapacity.</w:t>
+        <w:t>(B)  This power of attorney becomes effective upon my disability or incapacity.</w:t>
       </w:r>
     </w:p>
     <w:p>
@@ -1097,7 +926,13 @@
         <w:pStyle w:val="TextHeading3"/>
       </w:pPr>
       <w:r>
-        <w:t>{name}</w:t>
+        <w:t>{</w:t>
+      </w:r>
+      <w:r>
+        <w:t>fullN</w:t>
+      </w:r>
+      <w:r>
+        <w:t>ame}</w:t>
       </w:r>
     </w:p>
     <w:p>
@@ -1105,15 +940,7 @@
         <w:pStyle w:val="TextHeading3"/>
       </w:pPr>
       <w:r>
-        <w:t>{/</w:t>
-      </w:r>
-      <w:proofErr w:type="spellStart"/>
-      <w:r>
-        <w:t>dpoaAgents</w:t>
-      </w:r>
-      <w:proofErr w:type="spellEnd"/>
-      <w:r>
-        <w:t>}</w:t>
+        <w:t>{/dpoaAgents}</w:t>
       </w:r>
     </w:p>
     <w:p>
@@ -1158,15 +985,7 @@
         <w:ind w:left="4680"/>
       </w:pPr>
       <w:r>
-        <w:t>{</w:t>
-      </w:r>
-      <w:proofErr w:type="spellStart"/>
-      <w:r>
-        <w:t>clientName</w:t>
-      </w:r>
-      <w:proofErr w:type="spellEnd"/>
-      <w:r>
-        <w:t>}</w:t>
+        <w:t>{clientName}</w:t>
       </w:r>
     </w:p>
     <w:p>
@@ -1236,15 +1055,7 @@
         <w:jc w:val="left"/>
       </w:pPr>
       <w:r>
-        <w:t>COUNTY OF {#</w:t>
-      </w:r>
-      <w:proofErr w:type="gramStart"/>
-      <w:r>
-        <w:t>notaryCounty}{</w:t>
-      </w:r>
-      <w:proofErr w:type="gramEnd"/>
-      <w:r>
-        <w:t>notaryCounty}{/notaryCounty}{^notaryCounty}_____________________{/notaryCounty}</w:t>
+        <w:t>COUNTY OF {#notaryCounty}{notaryCounty}{/notaryCounty}{^notaryCounty}_____________________{/notaryCounty}</w:t>
       </w:r>
       <w:r>
         <w:tab/>
@@ -1265,15 +1076,7 @@
         <w:t xml:space="preserve">______________________, 20___ by </w:t>
       </w:r>
       <w:r>
-        <w:t>{</w:t>
-      </w:r>
-      <w:proofErr w:type="spellStart"/>
-      <w:r>
-        <w:t>clientName</w:t>
-      </w:r>
-      <w:proofErr w:type="spellEnd"/>
-      <w:r>
-        <w:t>}</w:t>
+        <w:t>{clientName}</w:t>
       </w:r>
     </w:p>
     <w:p>
@@ -1371,23 +1174,7 @@
           <w:sz w:val="23"/>
           <w:szCs w:val="23"/>
         </w:rPr>
-        <w:t xml:space="preserve">When you accept the authority granted under this power of attorney, you establish a “fiduciary” relationship with the principal.  This is a special legal relationship that imposes on </w:t>
-      </w:r>
-      <w:proofErr w:type="gramStart"/>
-      <w:r>
-        <w:rPr>
-          <w:sz w:val="23"/>
-          <w:szCs w:val="23"/>
-        </w:rPr>
-        <w:t>you</w:t>
-      </w:r>
-      <w:proofErr w:type="gramEnd"/>
-      <w:r>
-        <w:rPr>
-          <w:sz w:val="23"/>
-          <w:szCs w:val="23"/>
-        </w:rPr>
-        <w:t xml:space="preserve"> legal duties that continue until you resign or the power of attorney is terminated or revoked by the principal or by operation of law.  A fiduciary duty generally includes the duty to:</w:t>
+        <w:t>When you accept the authority granted under this power of attorney, you establish a “fiduciary” relationship with the principal.  This is a special legal relationship that imposes on you legal duties that continue until you resign or the power of attorney is terminated or revoked by the principal or by operation of law.  A fiduciary duty generally includes the duty to:</w:t>
       </w:r>
     </w:p>
     <w:p>
@@ -1412,17 +1199,8 @@
           <w:szCs w:val="23"/>
         </w:rPr>
         <w:tab/>
-        <w:t xml:space="preserve">act in good </w:t>
-      </w:r>
-      <w:proofErr w:type="gramStart"/>
-      <w:r>
-        <w:rPr>
-          <w:sz w:val="23"/>
-          <w:szCs w:val="23"/>
-        </w:rPr>
-        <w:t>faith;</w:t>
-      </w:r>
-      <w:proofErr w:type="gramEnd"/>
+        <w:t>act in good faith;</w:t>
+      </w:r>
     </w:p>
     <w:p>
       <w:pPr>
@@ -1446,17 +1224,8 @@
           <w:szCs w:val="23"/>
         </w:rPr>
         <w:tab/>
-        <w:t xml:space="preserve">do nothing beyond the authority granted in this power of </w:t>
-      </w:r>
-      <w:proofErr w:type="gramStart"/>
-      <w:r>
-        <w:rPr>
-          <w:sz w:val="23"/>
-          <w:szCs w:val="23"/>
-        </w:rPr>
-        <w:t>attorney;</w:t>
-      </w:r>
-      <w:proofErr w:type="gramEnd"/>
+        <w:t>do nothing beyond the authority granted in this power of attorney;</w:t>
+      </w:r>
     </w:p>
     <w:p>
       <w:pPr>
@@ -1480,17 +1249,8 @@
           <w:szCs w:val="23"/>
         </w:rPr>
         <w:tab/>
-        <w:t xml:space="preserve">act loyally for the principal’s </w:t>
-      </w:r>
-      <w:proofErr w:type="gramStart"/>
-      <w:r>
-        <w:rPr>
-          <w:sz w:val="23"/>
-          <w:szCs w:val="23"/>
-        </w:rPr>
-        <w:t>benefit;</w:t>
-      </w:r>
-      <w:proofErr w:type="gramEnd"/>
+        <w:t>act loyally for the principal’s benefit;</w:t>
+      </w:r>
     </w:p>
     <w:p>
       <w:pPr>
@@ -1601,17 +1361,8 @@
           <w:szCs w:val="23"/>
         </w:rPr>
         <w:tab/>
-        <w:t xml:space="preserve">maintain records of each action taken or decision made on behalf of the </w:t>
-      </w:r>
-      <w:proofErr w:type="gramStart"/>
-      <w:r>
-        <w:rPr>
-          <w:sz w:val="23"/>
-          <w:szCs w:val="23"/>
-        </w:rPr>
-        <w:t>principal;</w:t>
-      </w:r>
-      <w:proofErr w:type="gramEnd"/>
+        <w:t>maintain records of each action taken or decision made on behalf of the principal;</w:t>
+      </w:r>
     </w:p>
     <w:p>
       <w:pPr>
@@ -1685,17 +1436,8 @@
           <w:szCs w:val="23"/>
         </w:rPr>
         <w:tab/>
-        <w:t xml:space="preserve">the property belonging to the principal that has come to your knowledge or into your </w:t>
-      </w:r>
-      <w:proofErr w:type="gramStart"/>
-      <w:r>
-        <w:rPr>
-          <w:sz w:val="23"/>
-          <w:szCs w:val="23"/>
-        </w:rPr>
-        <w:t>possession;</w:t>
-      </w:r>
-      <w:proofErr w:type="gramEnd"/>
+        <w:t>the property belonging to the principal that has come to your knowledge or into your possession;</w:t>
+      </w:r>
     </w:p>
     <w:p>
       <w:pPr>
@@ -1719,23 +1461,7 @@
           <w:szCs w:val="23"/>
         </w:rPr>
         <w:tab/>
-        <w:t xml:space="preserve">each action </w:t>
-      </w:r>
-      <w:proofErr w:type="gramStart"/>
-      <w:r>
-        <w:rPr>
-          <w:sz w:val="23"/>
-          <w:szCs w:val="23"/>
-        </w:rPr>
-        <w:t>taken</w:t>
-      </w:r>
-      <w:proofErr w:type="gramEnd"/>
-      <w:r>
-        <w:rPr>
-          <w:sz w:val="23"/>
-          <w:szCs w:val="23"/>
-        </w:rPr>
-        <w:t xml:space="preserve"> or decision made by you as agent;</w:t>
+        <w:t>each action taken or decision made by you as agent;</w:t>
       </w:r>
     </w:p>
     <w:p>
@@ -1760,17 +1486,8 @@
           <w:szCs w:val="23"/>
         </w:rPr>
         <w:tab/>
-        <w:t xml:space="preserve">a complete account of receipts, disbursements, and other actions of you as agent that includes the source and nature of each receipt, disbursement, or action, with receipts of principal and income shown </w:t>
-      </w:r>
-      <w:proofErr w:type="gramStart"/>
-      <w:r>
-        <w:rPr>
-          <w:sz w:val="23"/>
-          <w:szCs w:val="23"/>
-        </w:rPr>
-        <w:t>separately;</w:t>
-      </w:r>
-      <w:proofErr w:type="gramEnd"/>
+        <w:t>a complete account of receipts, disbursements, and other actions of you as agent that includes the source and nature of each receipt, disbursement, or action, with receipts of principal and income shown separately;</w:t>
+      </w:r>
     </w:p>
     <w:p>
       <w:pPr>
@@ -1794,17 +1511,8 @@
           <w:szCs w:val="23"/>
         </w:rPr>
         <w:tab/>
-        <w:t xml:space="preserve">a listing of all property over which you have exercised control that includes an adequate description of each asset and the asset’s current value, if known to </w:t>
-      </w:r>
-      <w:proofErr w:type="gramStart"/>
-      <w:r>
-        <w:rPr>
-          <w:sz w:val="23"/>
-          <w:szCs w:val="23"/>
-        </w:rPr>
-        <w:t>you;</w:t>
-      </w:r>
-      <w:proofErr w:type="gramEnd"/>
+        <w:t>a listing of all property over which you have exercised control that includes an adequate description of each asset and the asset’s current value, if known to you;</w:t>
+      </w:r>
     </w:p>
     <w:p>
       <w:pPr>
@@ -1828,17 +1536,8 @@
           <w:szCs w:val="23"/>
         </w:rPr>
         <w:tab/>
-        <w:t xml:space="preserve">the cash balance on hand and the name and location of the depository at which the cash balance is </w:t>
-      </w:r>
-      <w:proofErr w:type="gramStart"/>
-      <w:r>
-        <w:rPr>
-          <w:sz w:val="23"/>
-          <w:szCs w:val="23"/>
-        </w:rPr>
-        <w:t>kept;</w:t>
-      </w:r>
-      <w:proofErr w:type="gramEnd"/>
+        <w:t>the cash balance on hand and the name and location of the depository at which the cash balance is kept;</w:t>
+      </w:r>
     </w:p>
     <w:p>
       <w:pPr>
@@ -1862,17 +1561,8 @@
           <w:szCs w:val="23"/>
         </w:rPr>
         <w:tab/>
-        <w:t xml:space="preserve">each known </w:t>
-      </w:r>
-      <w:proofErr w:type="gramStart"/>
-      <w:r>
-        <w:rPr>
-          <w:sz w:val="23"/>
-          <w:szCs w:val="23"/>
-        </w:rPr>
-        <w:t>liability;</w:t>
-      </w:r>
-      <w:proofErr w:type="gramEnd"/>
+        <w:t>each known liability;</w:t>
+      </w:r>
     </w:p>
     <w:p>
       <w:pPr>
@@ -1979,17 +1669,8 @@
           <w:szCs w:val="23"/>
         </w:rPr>
         <w:tab/>
-        <w:t xml:space="preserve">the principal’s </w:t>
-      </w:r>
-      <w:proofErr w:type="gramStart"/>
-      <w:r>
-        <w:rPr>
-          <w:sz w:val="23"/>
-          <w:szCs w:val="23"/>
-        </w:rPr>
-        <w:t>death;</w:t>
-      </w:r>
-      <w:proofErr w:type="gramEnd"/>
+        <w:t>the principal’s death;</w:t>
+      </w:r>
     </w:p>
     <w:p>
       <w:pPr>
@@ -2013,17 +1694,8 @@
           <w:szCs w:val="23"/>
         </w:rPr>
         <w:tab/>
-        <w:t xml:space="preserve">the principal’s revocation of this power of attorney or your </w:t>
-      </w:r>
-      <w:proofErr w:type="gramStart"/>
-      <w:r>
-        <w:rPr>
-          <w:sz w:val="23"/>
-          <w:szCs w:val="23"/>
-        </w:rPr>
-        <w:t>authority;</w:t>
-      </w:r>
-      <w:proofErr w:type="gramEnd"/>
+        <w:t>the principal’s revocation of this power of attorney or your authority;</w:t>
+      </w:r>
     </w:p>
     <w:p>
       <w:pPr>
@@ -2047,17 +1719,8 @@
           <w:szCs w:val="23"/>
         </w:rPr>
         <w:tab/>
-        <w:t xml:space="preserve">the occurrence of a termination event stated in this power of </w:t>
-      </w:r>
-      <w:proofErr w:type="gramStart"/>
-      <w:r>
-        <w:rPr>
-          <w:sz w:val="23"/>
-          <w:szCs w:val="23"/>
-        </w:rPr>
-        <w:t>attorney;</w:t>
-      </w:r>
-      <w:proofErr w:type="gramEnd"/>
+        <w:t>the occurrence of a termination event stated in this power of attorney;</w:t>
+      </w:r>
     </w:p>
     <w:p>
       <w:pPr>
@@ -2081,17 +1744,8 @@
           <w:szCs w:val="23"/>
         </w:rPr>
         <w:tab/>
-        <w:t xml:space="preserve">if you are married to the principal, the dissolution of your marriage by a court decree of divorce or annulment or declaration that your marriage is void, unless otherwise provided in this power of </w:t>
-      </w:r>
-      <w:proofErr w:type="gramStart"/>
-      <w:r>
-        <w:rPr>
-          <w:sz w:val="23"/>
-          <w:szCs w:val="23"/>
-        </w:rPr>
-        <w:t>attorney;</w:t>
-      </w:r>
-      <w:proofErr w:type="gramEnd"/>
+        <w:t>if you are married to the principal, the dissolution of your marriage by a court decree of divorce or annulment or declaration that your marriage is void, unless otherwise provided in this power of attorney;</w:t>
+      </w:r>
     </w:p>
     <w:p>
       <w:pPr>
@@ -2272,15 +1926,7 @@
       <w:t xml:space="preserve">Texas Statutory Durable Power of Attorney of </w:t>
     </w:r>
     <w:r>
-      <w:t>{</w:t>
-    </w:r>
-    <w:proofErr w:type="spellStart"/>
-    <w:r>
-      <w:t>clientName</w:t>
-    </w:r>
-    <w:proofErr w:type="spellEnd"/>
-    <w:r>
-      <w:t>}</w:t>
+      <w:t>{clientName}</w:t>
     </w:r>
   </w:p>
   <w:p>

</xml_diff>